<commit_message>
formatting changes, added table of contents, created Executive Summary
</commit_message>
<xml_diff>
--- a/ResearchMaterials/16 MHz Crystal Oscilattor.docx
+++ b/ResearchMaterials/16 MHz Crystal Oscilattor.docx
@@ -1,86 +1,34 @@
 
 <file path=word/document.xml><?xml version="1.0" encoding="utf-8"?>
-<w:document xmlns:wpc="http://schemas.microsoft.com/office/word/2010/wordprocessingCanvas" xmlns:mo="http://schemas.microsoft.com/office/mac/office/2008/main" xmlns:mc="http://schemas.openxmlformats.org/markup-compatibility/2006" xmlns:mv="urn:schemas-microsoft-com:mac:vml" xmlns:o="urn:schemas-microsoft-com:office:office" xmlns:r="http://schemas.openxmlformats.org/officeDocument/2006/relationships" xmlns:m="http://schemas.openxmlformats.org/officeDocument/2006/math" xmlns:v="urn:schemas-microsoft-com:vml" xmlns:wp14="http://schemas.microsoft.com/office/word/2010/wordprocessingDrawing" xmlns:wp="http://schemas.openxmlformats.org/drawingml/2006/wordprocessingDrawing" xmlns:w10="urn:schemas-microsoft-com:office:word" xmlns:w="http://schemas.openxmlformats.org/wordprocessingml/2006/main" xmlns:w14="http://schemas.microsoft.com/office/word/2010/wordml" xmlns:w15="http://schemas.microsoft.com/office/word/2012/wordml" xmlns:wpg="http://schemas.microsoft.com/office/word/2010/wordprocessingGroup" xmlns:wpi="http://schemas.microsoft.com/office/word/2010/wordprocessingInk" xmlns:wne="http://schemas.microsoft.com/office/word/2006/wordml" xmlns:wps="http://schemas.microsoft.com/office/word/2010/wordprocessingShape" mc:Ignorable="w14 w15 wp14">
+<w:document xmlns:wpc="http://schemas.microsoft.com/office/word/2010/wordprocessingCanvas" xmlns:cx="http://schemas.microsoft.com/office/drawing/2014/chartex" xmlns:cx1="http://schemas.microsoft.com/office/drawing/2015/9/8/chartex" xmlns:cx2="http://schemas.microsoft.com/office/drawing/2015/10/21/chartex" xmlns:cx3="http://schemas.microsoft.com/office/drawing/2016/5/9/chartex" xmlns:cx4="http://schemas.microsoft.com/office/drawing/2016/5/10/chartex" xmlns:cx5="http://schemas.microsoft.com/office/drawing/2016/5/11/chartex" xmlns:cx6="http://schemas.microsoft.com/office/drawing/2016/5/12/chartex" xmlns:cx7="http://schemas.microsoft.com/office/drawing/2016/5/13/chartex" xmlns:cx8="http://schemas.microsoft.com/office/drawing/2016/5/14/chartex" xmlns:mc="http://schemas.openxmlformats.org/markup-compatibility/2006" xmlns:o="urn:schemas-microsoft-com:office:office" xmlns:r="http://schemas.openxmlformats.org/officeDocument/2006/relationships" xmlns:m="http://schemas.openxmlformats.org/officeDocument/2006/math" xmlns:v="urn:schemas-microsoft-com:vml" xmlns:wp14="http://schemas.microsoft.com/office/word/2010/wordprocessingDrawing" xmlns:wp="http://schemas.openxmlformats.org/drawingml/2006/wordprocessingDrawing" xmlns:w10="urn:schemas-microsoft-com:office:word" xmlns:w="http://schemas.openxmlformats.org/wordprocessingml/2006/main" xmlns:w14="http://schemas.microsoft.com/office/word/2010/wordml" xmlns:w15="http://schemas.microsoft.com/office/word/2012/wordml" xmlns:w16se="http://schemas.microsoft.com/office/word/2015/wordml/symex" xmlns:wpg="http://schemas.microsoft.com/office/word/2010/wordprocessingGroup" xmlns:wpi="http://schemas.microsoft.com/office/word/2010/wordprocessingInk" xmlns:wne="http://schemas.microsoft.com/office/word/2006/wordml" xmlns:wps="http://schemas.microsoft.com/office/word/2010/wordprocessingShape" mc:Ignorable="w14 w15 w16se wp14">
   <w:body>
     <w:p>
       <w:pPr>
-        <w:rPr>
-          <w:rFonts w:ascii="Times New Roman" w:hAnsi="Times New Roman" w:cs="Times New Roman"/>
+        <w:jc w:val="both"/>
+        <w:rPr>
+          <w:rFonts w:ascii="Arial" w:hAnsi="Arial" w:cs="Arial"/>
           <w:b/>
+          <w:sz w:val="28"/>
+          <w:szCs w:val="28"/>
         </w:rPr>
       </w:pPr>
       <w:r>
         <w:rPr>
-          <w:rFonts w:ascii="Times New Roman" w:hAnsi="Times New Roman" w:cs="Times New Roman"/>
+          <w:rFonts w:ascii="Arial" w:hAnsi="Arial" w:cs="Arial"/>
           <w:b/>
-        </w:rPr>
-        <w:t xml:space="preserve">16 MHz Crystal </w:t>
-      </w:r>
-      <w:proofErr w:type="spellStart"/>
-      <w:r>
-        <w:rPr>
-          <w:rFonts w:ascii="Times New Roman" w:hAnsi="Times New Roman" w:cs="Times New Roman"/>
+          <w:sz w:val="28"/>
+          <w:szCs w:val="28"/>
+        </w:rPr>
+        <w:t>16 MHz Crystal Oscilla</w:t>
+      </w:r>
+      <w:r>
+        <w:rPr>
+          <w:rFonts w:ascii="Arial" w:hAnsi="Arial" w:cs="Arial"/>
           <w:b/>
-        </w:rPr>
-        <w:t>Oscilattor</w:t>
-      </w:r>
-      <w:proofErr w:type="spellEnd"/>
-    </w:p>
-    <w:p>
-      <w:pPr>
-        <w:jc w:val="center"/>
-        <w:rPr>
-          <w:rFonts w:ascii="Times New Roman" w:hAnsi="Times New Roman" w:cs="Times New Roman"/>
-          <w:b/>
-        </w:rPr>
-      </w:pPr>
-      <w:r>
-        <w:rPr>
-          <w:rFonts w:ascii="Times New Roman" w:hAnsi="Times New Roman" w:cs="Times New Roman"/>
-          <w:b/>
-          <w:noProof/>
-        </w:rPr>
-        <w:drawing>
-          <wp:inline distT="0" distB="0" distL="0" distR="0" wp14:anchorId="381D8823" wp14:editId="4979DBB1">
-            <wp:extent cx="3289935" cy="3268143"/>
-            <wp:effectExtent l="0" t="0" r="12065" b="8890"/>
-            <wp:docPr id="2" name="Picture 2"/>
-            <wp:cNvGraphicFramePr>
-              <a:graphicFrameLocks xmlns:a="http://schemas.openxmlformats.org/drawingml/2006/main" noChangeAspect="1"/>
-            </wp:cNvGraphicFramePr>
-            <a:graphic xmlns:a="http://schemas.openxmlformats.org/drawingml/2006/main">
-              <a:graphicData uri="http://schemas.openxmlformats.org/drawingml/2006/picture">
-                <pic:pic xmlns:pic="http://schemas.openxmlformats.org/drawingml/2006/picture">
-                  <pic:nvPicPr>
-                    <pic:cNvPr id="2" name="Screen Shot 2017-03-24 at 10.34.30 AM.png"/>
-                    <pic:cNvPicPr/>
-                  </pic:nvPicPr>
-                  <pic:blipFill>
-                    <a:blip r:embed="rId4" cstate="print">
-                      <a:extLst>
-                        <a:ext uri="{28A0092B-C50C-407E-A947-70E740481C1C}">
-                          <a14:useLocalDpi xmlns:a14="http://schemas.microsoft.com/office/drawing/2010/main" val="0"/>
-                        </a:ext>
-                      </a:extLst>
-                    </a:blip>
-                    <a:stretch>
-                      <a:fillRect/>
-                    </a:stretch>
-                  </pic:blipFill>
-                  <pic:spPr>
-                    <a:xfrm>
-                      <a:off x="0" y="0"/>
-                      <a:ext cx="3318124" cy="3296146"/>
-                    </a:xfrm>
-                    <a:prstGeom prst="rect">
-                      <a:avLst/>
-                    </a:prstGeom>
-                  </pic:spPr>
-                </pic:pic>
-              </a:graphicData>
-            </a:graphic>
-          </wp:inline>
-        </w:drawing>
+          <w:sz w:val="28"/>
+          <w:szCs w:val="28"/>
+        </w:rPr>
+        <w:t>tor</w:t>
       </w:r>
       <w:bookmarkStart w:id="0" w:name="_GoBack"/>
       <w:bookmarkEnd w:id="0"/>
@@ -89,36 +37,60 @@
       <w:pPr>
         <w:pStyle w:val="NormalWeb"/>
         <w:ind w:firstLine="720"/>
+        <w:jc w:val="both"/>
+        <w:rPr>
+          <w:rFonts w:ascii="Arial" w:hAnsi="Arial" w:cs="Arial"/>
+          <w:bCs/>
+          <w:color w:val="000000" w:themeColor="text1"/>
+        </w:rPr>
       </w:pPr>
       <w:r>
+        <w:rPr>
+          <w:rFonts w:ascii="Arial" w:hAnsi="Arial" w:cs="Arial"/>
+        </w:rPr>
         <w:t>The ATmega328 microprocessor that we are using to control our fire and smoke alarms</w:t>
       </w:r>
       <w:r>
+        <w:rPr>
+          <w:rFonts w:ascii="Arial" w:hAnsi="Arial" w:cs="Arial"/>
+        </w:rPr>
         <w:t xml:space="preserve"> will need a clock signal to control the processing speed of </w:t>
       </w:r>
       <w:r>
+        <w:rPr>
+          <w:rFonts w:ascii="Arial" w:hAnsi="Arial" w:cs="Arial"/>
+        </w:rPr>
         <w:t xml:space="preserve">the </w:t>
       </w:r>
       <w:r>
+        <w:rPr>
+          <w:rFonts w:ascii="Arial" w:hAnsi="Arial" w:cs="Arial"/>
+        </w:rPr>
         <w:t xml:space="preserve">circuit. </w:t>
       </w:r>
       <w:r>
+        <w:rPr>
+          <w:rFonts w:ascii="Arial" w:hAnsi="Arial" w:cs="Arial"/>
+        </w:rPr>
         <w:t xml:space="preserve">The ATmega328 chip we are using does include an internal oscillator that can reach a maximum speed of 8MHz. Characteristics of the chip, however, describe that it can operate at a speed of up to 16MHz. An external oscillator would have to be used to reach this speed as the internal </w:t>
       </w:r>
       <w:r>
         <w:rPr>
+          <w:rFonts w:ascii="Arial" w:hAnsi="Arial" w:cs="Arial"/>
           <w:color w:val="000000" w:themeColor="text1"/>
         </w:rPr>
         <w:t xml:space="preserve">oscillator on the ATmega328 is only half as fast as the full capabilities of the chip. </w:t>
       </w:r>
       <w:r>
         <w:rPr>
+          <w:rFonts w:ascii="Arial" w:hAnsi="Arial" w:cs="Arial"/>
           <w:color w:val="000000" w:themeColor="text1"/>
         </w:rPr>
         <w:t xml:space="preserve">According to the </w:t>
       </w:r>
       <w:r>
         <w:rPr>
+          <w:rFonts w:ascii="Arial" w:hAnsi="Arial" w:cs="Arial"/>
           <w:bCs/>
           <w:color w:val="000000" w:themeColor="text1"/>
           <w:highlight w:val="yellow"/>
@@ -128,6 +100,7 @@
       <w:proofErr w:type="spellStart"/>
       <w:r>
         <w:rPr>
+          <w:rFonts w:ascii="Arial" w:hAnsi="Arial" w:cs="Arial"/>
           <w:bCs/>
           <w:color w:val="000000" w:themeColor="text1"/>
           <w:highlight w:val="yellow"/>
@@ -137,6 +110,7 @@
       <w:proofErr w:type="spellEnd"/>
       <w:r>
         <w:rPr>
+          <w:rFonts w:ascii="Arial" w:hAnsi="Arial" w:cs="Arial"/>
           <w:bCs/>
           <w:color w:val="000000" w:themeColor="text1"/>
           <w:highlight w:val="yellow"/>
@@ -146,6 +120,7 @@
       <w:proofErr w:type="spellStart"/>
       <w:r>
         <w:rPr>
+          <w:rFonts w:ascii="Arial" w:hAnsi="Arial" w:cs="Arial"/>
           <w:bCs/>
           <w:color w:val="000000" w:themeColor="text1"/>
           <w:highlight w:val="yellow"/>
@@ -155,6 +130,7 @@
       <w:proofErr w:type="spellEnd"/>
       <w:r>
         <w:rPr>
+          <w:rFonts w:ascii="Arial" w:hAnsi="Arial" w:cs="Arial"/>
           <w:bCs/>
           <w:color w:val="000000" w:themeColor="text1"/>
           <w:highlight w:val="yellow"/>
@@ -175,6 +151,7 @@
       </w:r>
       <w:r>
         <w:rPr>
+          <w:rFonts w:ascii="Arial" w:hAnsi="Arial" w:cs="Arial"/>
           <w:bCs/>
           <w:color w:val="000000" w:themeColor="text1"/>
           <w:highlight w:val="yellow"/>
@@ -183,15 +160,17 @@
       </w:r>
       <w:r>
         <w:rPr>
+          <w:rFonts w:ascii="Arial" w:hAnsi="Arial" w:cs="Arial"/>
           <w:bCs/>
           <w:color w:val="000000" w:themeColor="text1"/>
         </w:rPr>
         <w:t xml:space="preserve"> </w:t>
       </w:r>
-      <w:hyperlink r:id="rId5" w:history="1">
+      <w:hyperlink r:id="rId4" w:history="1">
         <w:r>
           <w:rPr>
             <w:rStyle w:val="Hyperlink"/>
+            <w:rFonts w:ascii="Arial" w:hAnsi="Arial" w:cs="Arial"/>
             <w:bCs/>
           </w:rPr>
           <w:t>http://www.atmel.com/Images/Atmel-2555-Internal-RC-Oscillator-Calibration-for-tinyAVR-and-megaAVR-Devices_ApplicationNote_AVR053.pdf</w:t>
@@ -199,6 +178,7 @@
       </w:hyperlink>
       <w:r>
         <w:rPr>
+          <w:rFonts w:ascii="Arial" w:hAnsi="Arial" w:cs="Arial"/>
           <w:bCs/>
           <w:color w:val="000000" w:themeColor="text1"/>
         </w:rPr>
@@ -206,6 +186,7 @@
       </w:r>
       <w:r>
         <w:rPr>
+          <w:rFonts w:ascii="Arial" w:hAnsi="Arial" w:cs="Arial"/>
           <w:bCs/>
           <w:color w:val="000000" w:themeColor="text1"/>
         </w:rPr>
@@ -213,6 +194,7 @@
       </w:r>
       <w:r>
         <w:rPr>
+          <w:rFonts w:ascii="Arial" w:hAnsi="Arial" w:cs="Arial"/>
           <w:bCs/>
           <w:color w:val="000000" w:themeColor="text1"/>
         </w:rPr>
@@ -220,6 +202,7 @@
       </w:r>
       <w:r>
         <w:rPr>
+          <w:rFonts w:ascii="Arial" w:hAnsi="Arial" w:cs="Arial"/>
           <w:bCs/>
           <w:color w:val="000000" w:themeColor="text1"/>
         </w:rPr>
@@ -227,6 +210,7 @@
       </w:r>
       <w:r>
         <w:rPr>
+          <w:rFonts w:ascii="Arial" w:hAnsi="Arial" w:cs="Arial"/>
           <w:bCs/>
           <w:color w:val="000000" w:themeColor="text1"/>
         </w:rPr>
@@ -234,6 +218,7 @@
       </w:r>
       <w:r>
         <w:rPr>
+          <w:rFonts w:ascii="Arial" w:hAnsi="Arial" w:cs="Arial"/>
           <w:bCs/>
           <w:color w:val="000000" w:themeColor="text1"/>
         </w:rPr>
@@ -241,60 +226,39 @@
       </w:r>
       <w:r>
         <w:rPr>
-          <w:bCs/>
-          <w:color w:val="000000" w:themeColor="text1"/>
-        </w:rPr>
-        <w:t xml:space="preserve"> Another important reason to choose an external crystal over the included internal RC oscillator is that this internal oscillator is also more sensitive to temperature changes in the environment. As our </w:t>
-      </w:r>
-      <w:proofErr w:type="gramStart"/>
-      <w:r>
-        <w:rPr>
-          <w:bCs/>
-          <w:color w:val="000000" w:themeColor="text1"/>
-        </w:rPr>
-        <w:t>system</w:t>
-      </w:r>
-      <w:proofErr w:type="gramEnd"/>
-      <w:r>
-        <w:rPr>
-          <w:bCs/>
-          <w:color w:val="000000" w:themeColor="text1"/>
-        </w:rPr>
-        <w:t xml:space="preserve"> inherently will be dealing with temperature changes caused by a fire, we would want to choose the system that is most stable. This choice is the external crystal. There exist two pins on the ATMega328 dedicated to external crystal use. These are pins 9 and 10 on the left side of the chip. </w:t>
-      </w:r>
-      <w:r>
-        <w:rPr>
-          <w:bCs/>
-          <w:color w:val="000000" w:themeColor="text1"/>
-        </w:rPr>
-        <w:t xml:space="preserve">One drawback of the use of crystals, however, is that many times load capacitors must be included. </w:t>
-      </w:r>
-      <w:r>
-        <w:rPr>
-          <w:bCs/>
-          <w:color w:val="000000" w:themeColor="text1"/>
-        </w:rPr>
-        <w:lastRenderedPageBreak/>
-        <w:t>These load capacitors ensure that the crystal begins to oscillate. Because of this, we will be using two 22pF capacitors each connected from each pin on the crystal to ground.</w:t>
-      </w:r>
-      <w:r>
-        <w:rPr>
-          <w:bCs/>
-          <w:color w:val="000000" w:themeColor="text1"/>
-        </w:rPr>
-        <w:t xml:space="preserve"> A crystal is a device that by itself does not have any active capabilities. Because of this, external drivers will be needed to convert the crystal into an oscillator. </w:t>
-      </w:r>
-      <w:proofErr w:type="gramStart"/>
-      <w:r>
-        <w:rPr>
-          <w:bCs/>
-          <w:color w:val="000000" w:themeColor="text1"/>
-          <w:highlight w:val="yellow"/>
-        </w:rPr>
-        <w:t>https://www.arduino.cc/en/main/standalone</w:t>
-      </w:r>
-      <w:r>
-        <w:rPr>
+          <w:rFonts w:ascii="Arial" w:hAnsi="Arial" w:cs="Arial"/>
+          <w:bCs/>
+          <w:color w:val="000000" w:themeColor="text1"/>
+        </w:rPr>
+        <w:t xml:space="preserve"> Another important reason to choose an external crystal over the included internal RC oscillator is that this internal oscillator is also more sensitive to temperature changes in the environment. As our system inherently will be dealing with temperature changes caused by a fire, we would want to choose the system that is most stable. This choice is the external crystal. There exist two pins on the ATMega328 dedicated to external crystal use. These are pins 9 and 10 on the left side of the chip. </w:t>
+      </w:r>
+      <w:r>
+        <w:rPr>
+          <w:rFonts w:ascii="Arial" w:hAnsi="Arial" w:cs="Arial"/>
+          <w:bCs/>
+          <w:color w:val="000000" w:themeColor="text1"/>
+        </w:rPr>
+        <w:t>One drawback of the use of crystals, however, is that many times load capacitors must be included. These load capacitors ensure that the crystal begins to oscillate. Because of this, we will be using two 22pF capacitors each connected from each pin on the crystal to ground.</w:t>
+      </w:r>
+      <w:r>
+        <w:rPr>
+          <w:rFonts w:ascii="Arial" w:hAnsi="Arial" w:cs="Arial"/>
+          <w:bCs/>
+          <w:color w:val="000000" w:themeColor="text1"/>
+        </w:rPr>
+        <w:t xml:space="preserve"> A crystal is a device that by itself does not have any active capabilities. Because of this, external drivers will be needed to convert the crystal into </w:t>
+      </w:r>
+      <w:r>
+        <w:rPr>
+          <w:rFonts w:ascii="Arial" w:hAnsi="Arial" w:cs="Arial"/>
+          <w:bCs/>
+          <w:color w:val="000000" w:themeColor="text1"/>
+        </w:rPr>
+        <w:t>an oscillator</w:t>
+      </w:r>
+      <w:r>
+        <w:rPr>
+          <w:rFonts w:ascii="Arial" w:hAnsi="Arial" w:cs="Arial"/>
           <w:bCs/>
           <w:color w:val="000000" w:themeColor="text1"/>
         </w:rPr>
@@ -302,25 +266,37 @@
       </w:r>
       <w:r>
         <w:rPr>
-          <w:bCs/>
-          <w:color w:val="000000" w:themeColor="text1"/>
-        </w:rPr>
-        <w:t xml:space="preserve"> </w:t>
-      </w:r>
-      <w:r>
-        <w:rPr>
-          <w:bCs/>
-          <w:color w:val="000000" w:themeColor="text1"/>
-        </w:rPr>
-        <w:t>Thankfully</w:t>
-      </w:r>
-      <w:proofErr w:type="gramEnd"/>
-      <w:r>
-        <w:rPr>
-          <w:bCs/>
-          <w:color w:val="000000" w:themeColor="text1"/>
-        </w:rPr>
-        <w:t>, the ATMega328 includes this capability built right into the chip. This is the reason why there are dedicated crystal pins located on the chip.</w:t>
+          <w:rFonts w:ascii="Arial" w:hAnsi="Arial" w:cs="Arial"/>
+          <w:bCs/>
+          <w:color w:val="000000" w:themeColor="text1"/>
+        </w:rPr>
+        <w:t>(</w:t>
+      </w:r>
+      <w:hyperlink r:id="rId5" w:history="1">
+        <w:r>
+          <w:rPr>
+            <w:rStyle w:val="Hyperlink"/>
+            <w:rFonts w:ascii="Arial" w:hAnsi="Arial" w:cs="Arial"/>
+            <w:highlight w:val="yellow"/>
+          </w:rPr>
+          <w:t>https://www.arduino.cc/en/main/standalone</w:t>
+        </w:r>
+      </w:hyperlink>
+      <w:r>
+        <w:rPr>
+          <w:rFonts w:ascii="Arial" w:hAnsi="Arial" w:cs="Arial"/>
+          <w:bCs/>
+          <w:color w:val="000000" w:themeColor="text1"/>
+        </w:rPr>
+        <w:t xml:space="preserve">). </w:t>
+      </w:r>
+      <w:r>
+        <w:rPr>
+          <w:rFonts w:ascii="Arial" w:hAnsi="Arial" w:cs="Arial"/>
+          <w:bCs/>
+          <w:color w:val="000000" w:themeColor="text1"/>
+        </w:rPr>
+        <w:t>Thankfully, the ATMega328 includes this capability built right into the chip. This is the reason why there are dedicated crystal pins located on the chip.</w:t>
       </w:r>
     </w:p>
     <w:p>
@@ -342,7 +318,7 @@
 </file>
 
 <file path=word/styles.xml><?xml version="1.0" encoding="utf-8"?>
-<w:styles xmlns:mc="http://schemas.openxmlformats.org/markup-compatibility/2006" xmlns:r="http://schemas.openxmlformats.org/officeDocument/2006/relationships" xmlns:w="http://schemas.openxmlformats.org/wordprocessingml/2006/main" xmlns:w14="http://schemas.microsoft.com/office/word/2010/wordml" xmlns:w15="http://schemas.microsoft.com/office/word/2012/wordml" mc:Ignorable="w14 w15">
+<w:styles xmlns:mc="http://schemas.openxmlformats.org/markup-compatibility/2006" xmlns:r="http://schemas.openxmlformats.org/officeDocument/2006/relationships" xmlns:w="http://schemas.openxmlformats.org/wordprocessingml/2006/main" xmlns:w14="http://schemas.microsoft.com/office/word/2010/wordml" xmlns:w15="http://schemas.microsoft.com/office/word/2012/wordml" xmlns:w16se="http://schemas.microsoft.com/office/word/2015/wordml/symex" mc:Ignorable="w14 w15 w16se">
   <w:docDefaults>
     <w:rPrDefault>
       <w:rPr>
@@ -354,7 +330,7 @@
     </w:rPrDefault>
     <w:pPrDefault/>
   </w:docDefaults>
-  <w:latentStyles w:defLockedState="0" w:defUIPriority="99" w:defSemiHidden="0" w:defUnhideWhenUsed="0" w:defQFormat="0" w:count="382">
+  <w:latentStyles w:defLockedState="0" w:defUIPriority="99" w:defSemiHidden="0" w:defUnhideWhenUsed="0" w:defQFormat="0" w:count="374">
     <w:lsdException w:name="Normal" w:uiPriority="0" w:qFormat="1"/>
     <w:lsdException w:name="heading 1" w:uiPriority="9" w:qFormat="1"/>
     <w:lsdException w:name="heading 2" w:semiHidden="1" w:uiPriority="9" w:unhideWhenUsed="1" w:qFormat="1"/>
@@ -511,15 +487,6 @@
     <w:lsdException w:name="Balloon Text" w:semiHidden="1" w:unhideWhenUsed="1"/>
     <w:lsdException w:name="Table Grid" w:uiPriority="39"/>
     <w:lsdException w:name="Table Theme" w:semiHidden="1" w:unhideWhenUsed="1"/>
-    <w:lsdException w:name="Note Level 1" w:semiHidden="1" w:unhideWhenUsed="1"/>
-    <w:lsdException w:name="Note Level 2" w:semiHidden="1" w:unhideWhenUsed="1"/>
-    <w:lsdException w:name="Note Level 3" w:semiHidden="1" w:unhideWhenUsed="1"/>
-    <w:lsdException w:name="Note Level 4" w:semiHidden="1" w:unhideWhenUsed="1"/>
-    <w:lsdException w:name="Note Level 5" w:semiHidden="1" w:unhideWhenUsed="1"/>
-    <w:lsdException w:name="Note Level 6" w:semiHidden="1" w:unhideWhenUsed="1"/>
-    <w:lsdException w:name="Note Level 7" w:semiHidden="1" w:unhideWhenUsed="1"/>
-    <w:lsdException w:name="Note Level 8" w:semiHidden="1" w:unhideWhenUsed="1"/>
-    <w:lsdException w:name="Note Level 9" w:semiHidden="1" w:unhideWhenUsed="1"/>
     <w:lsdException w:name="Placeholder Text" w:semiHidden="1"/>
     <w:lsdException w:name="No Spacing" w:uiPriority="1" w:qFormat="1"/>
     <w:lsdException w:name="Light Shading" w:uiPriority="60"/>
@@ -794,6 +761,18 @@
       <w:u w:val="single"/>
     </w:rPr>
   </w:style>
+  <w:style w:type="character" w:styleId="Mention">
+    <w:name w:val="Mention"/>
+    <w:basedOn w:val="DefaultParagraphFont"/>
+    <w:uiPriority w:val="99"/>
+    <w:semiHidden/>
+    <w:unhideWhenUsed/>
+    <w:rsid w:val="00FF1544"/>
+    <w:rPr>
+      <w:color w:val="2B579A"/>
+      <w:shd w:val="clear" w:color="auto" w:fill="E6E6E6"/>
+    </w:rPr>
+  </w:style>
 </w:styles>
 </file>
 

</xml_diff>

<commit_message>
More additions to Final Document draft
</commit_message>
<xml_diff>
--- a/ResearchMaterials/16 MHz Crystal Oscilattor.docx
+++ b/ResearchMaterials/16 MHz Crystal Oscilattor.docx
@@ -6,21 +6,58 @@
       <w:pPr>
         <w:jc w:val="both"/>
         <w:rPr>
+          <w:rFonts w:ascii="Times New Roman" w:hAnsi="Times New Roman" w:cs="Times New Roman"/>
+          <w:b/>
+        </w:rPr>
+      </w:pPr>
+      <w:r>
+        <w:rPr>
+          <w:rFonts w:ascii="Times New Roman" w:hAnsi="Times New Roman" w:cs="Times New Roman"/>
+          <w:b/>
+          <w:highlight w:val="yellow"/>
+        </w:rPr>
+        <w:t>(ADDED</w:t>
+      </w:r>
+      <w:r>
+        <w:rPr>
+          <w:rFonts w:ascii="Times New Roman" w:hAnsi="Times New Roman" w:cs="Times New Roman"/>
+          <w:b/>
+          <w:highlight w:val="yellow"/>
+        </w:rPr>
+        <w:t xml:space="preserve"> TO PAPER</w:t>
+      </w:r>
+      <w:r>
+        <w:rPr>
+          <w:rFonts w:ascii="Times New Roman" w:hAnsi="Times New Roman" w:cs="Times New Roman"/>
+          <w:b/>
+          <w:highlight w:val="yellow"/>
+        </w:rPr>
+        <w:t>)</w:t>
+      </w:r>
+    </w:p>
+    <w:p>
+      <w:pPr>
+        <w:jc w:val="both"/>
+        <w:rPr>
           <w:rFonts w:ascii="Arial" w:hAnsi="Arial" w:cs="Arial"/>
           <w:b/>
           <w:sz w:val="28"/>
           <w:szCs w:val="28"/>
         </w:rPr>
       </w:pPr>
-      <w:r>
+      <w:bookmarkStart w:id="0" w:name="_GoBack"/>
+      <w:bookmarkEnd w:id="0"/>
+    </w:p>
+    <w:p>
+      <w:pPr>
+        <w:jc w:val="both"/>
         <w:rPr>
           <w:rFonts w:ascii="Arial" w:hAnsi="Arial" w:cs="Arial"/>
           <w:b/>
           <w:sz w:val="28"/>
           <w:szCs w:val="28"/>
         </w:rPr>
-        <w:t>16 MHz Crystal Oscilla</w:t>
-      </w:r>
+      </w:pPr>
       <w:r>
         <w:rPr>
           <w:rFonts w:ascii="Arial" w:hAnsi="Arial" w:cs="Arial"/>
@@ -28,10 +65,17 @@
           <w:sz w:val="28"/>
           <w:szCs w:val="28"/>
         </w:rPr>
+        <w:t>16 MHz Crystal Oscilla</w:t>
+      </w:r>
+      <w:r>
+        <w:rPr>
+          <w:rFonts w:ascii="Arial" w:hAnsi="Arial" w:cs="Arial"/>
+          <w:b/>
+          <w:sz w:val="28"/>
+          <w:szCs w:val="28"/>
+        </w:rPr>
         <w:t>tor</w:t>
       </w:r>
-      <w:bookmarkStart w:id="0" w:name="_GoBack"/>
-      <w:bookmarkEnd w:id="0"/>
     </w:p>
     <w:p>
       <w:pPr>

</xml_diff>